<commit_message>
migliorie varie del sito
</commit_message>
<xml_diff>
--- a/testi/Chi siamo.docx
+++ b/testi/Chi siamo.docx
@@ -347,10 +347,37 @@
     </w:p>
     <w:p>
       <w:r>
-        <w:t xml:space="preserve">Simone anche chiamato Simoncello (ma solo Giorgia può), la persona che nel gruppo regge meglio l’alcool... Ah no, diciamo che individuare la persona che regge meglio nel gruppo è un’impresa ma sicuramente, questa persona non è Simone. Capace di prendersi in giro da solo, ma se lo prendi nel giorno sbagliato basta che dici una parola di troppo ed è capace di ucciderti. E’ una persona esplosiva, non lo trovi mai senza parole, ha sempre qualcosa da dire e sa sempre come dirlo, tranne quando lo prendi in momenti difficili della serata e lo ritrovi a provare a limonare il water e lì meglio che non li parli perché ti risponderà sempre con “vaffanculo”, o meglio, proverà a risponderti, con scarsi risultati. E’ una persona sempre disposta ad aiutarti, ormai è diventato il tutor di informatica di tutta la classe, dovremmo tutti farci insegnare come fare 4 palleggi al giorno così magari ci programmano anche a noi le interrogazioni. Se volete ripetizioni di informatica, contattatelo, si fa pagare solo 1 euro all’ora. </w:t>
-      </w:r>
-      <w:r>
-        <w:t>@_simo_macca_</w:t>
+        <w:t xml:space="preserve">Simone anche chiamato Simoncello (ma solo Giorgia può), la persona che nel gruppo regge meglio l’alcool... Ah no, diciamo che individuare la persona che regge meglio nel gruppo è un’impresa ma sicuramente, questa persona non è Simone. Capace di prendersi in giro da solo, ma se lo prendi nel giorno sbagliato basta che </w:t>
+      </w:r>
+      <w:r>
+        <w:t>tu dica</w:t>
+      </w:r>
+      <w:r>
+        <w:t xml:space="preserve"> una parola di troppo ed è capace di ucciderti. E’ una persona esplosiva, non lo trovi mai senza parole, ha sempre qualcosa da dire e sa sempre come dirlo, tranne quando lo prendi in momenti difficili della serata e lo ritrovi a provare a limonare il water e lì meglio che non li parli perché ti risponderà sempre con “vaffanculo”, o meglio, proverà a risponderti, con scarsi risultati. E’ una persona sempre disposta ad aiutarti, ormai è diventato il tutor di informatica di tutta la classe, dovremmo tutti farci insegnare come fare </w:t>
+      </w:r>
+      <w:r>
+        <w:t>quattro</w:t>
+      </w:r>
+      <w:r>
+        <w:t xml:space="preserve"> palleggi al giorno così magari ci programmano anche a noi le interrogazioni. Se volete ripetizioni di informatica, contattatelo, si fa pagare solo 1 euro all’ora.</w:t>
+      </w:r>
+      <w:r>
+        <w:t xml:space="preserve"> Per organizzare data e ora per le </w:t>
+      </w:r>
+      <w:r>
+        <w:t>ripetizioni</w:t>
+      </w:r>
+      <w:r>
+        <w:t xml:space="preserve"> prego contattatelo al suo IG </w:t>
+      </w:r>
+      <w:r>
+        <w:t xml:space="preserve"> </w:t>
+      </w:r>
+      <w:r>
+        <w:t>@</w:t>
+      </w:r>
+      <w:r>
+        <w:t>simo__macca</w:t>
       </w:r>
       <w:r>
         <w:t>.</w:t>
@@ -1407,6 +1434,10 @@
 </go:gDocsCustomXmlDataStorage>
 </file>
 
+<file path=customXml/item2.xml><?xml version="1.0" encoding="utf-8"?>
+<b:Sources xmlns:b="http://schemas.openxmlformats.org/officeDocument/2006/bibliography" xmlns="http://schemas.openxmlformats.org/officeDocument/2006/bibliography" SelectedStyle="\APASixthEditionOfficeOnline.xsl" StyleName="APA" Version="6"/>
+</file>
+
 <file path=customXml/itemProps1.xml><?xml version="1.0" encoding="utf-8"?>
 <ds:datastoreItem xmlns:ds="http://schemas.openxmlformats.org/officeDocument/2006/customXml" ds:itemID="{11111111-1234-1234-1234-123412341234}">
   <ds:schemaRefs>
@@ -1414,4 +1445,12 @@
     <ds:schemaRef ds:uri="http://schemas.openxmlformats.org/officeDocument/2006/relationships"/>
   </ds:schemaRefs>
 </ds:datastoreItem>
+</file>
+
+<file path=customXml/itemProps2.xml><?xml version="1.0" encoding="utf-8"?>
+<ds:datastoreItem xmlns:ds="http://schemas.openxmlformats.org/officeDocument/2006/customXml" ds:itemID="{3BA4B79C-7592-4E57-83C4-33443E5D234D}">
+  <ds:schemaRefs>
+    <ds:schemaRef ds:uri="http://schemas.openxmlformats.org/officeDocument/2006/bibliography"/>
+  </ds:schemaRefs>
+</ds:datastoreItem>
 </file>
</xml_diff>